<commit_message>
changed instructors to those in this term. added the integrity statement to the Exam 1 information.
</commit_message>
<xml_diff>
--- a/WWW/202110/Sessions/ExamInformation/Exam1/Exam1_AcademicIntegrity.docx
+++ b/WWW/202110/Sessions/ExamInformation/Exam1/Exam1_AcademicIntegrity.docx
@@ -1,6 +1,6 @@
 
 <file path=word/document.xml><?xml version="1.0" encoding="utf-8"?>
-<w:document xmlns:wpc="http://schemas.microsoft.com/office/word/2010/wordprocessingCanvas" xmlns:cx="http://schemas.microsoft.com/office/drawing/2014/chartex" xmlns:cx1="http://schemas.microsoft.com/office/drawing/2015/9/8/chartex" xmlns:cx2="http://schemas.microsoft.com/office/drawing/2015/10/21/chartex" xmlns:cx3="http://schemas.microsoft.com/office/drawing/2016/5/9/chartex" xmlns:cx4="http://schemas.microsoft.com/office/drawing/2016/5/10/chartex" xmlns:cx5="http://schemas.microsoft.com/office/drawing/2016/5/11/chartex" xmlns:cx6="http://schemas.microsoft.com/office/drawing/2016/5/12/chartex" xmlns:cx7="http://schemas.microsoft.com/office/drawing/2016/5/13/chartex" xmlns:cx8="http://schemas.microsoft.com/office/drawing/2016/5/14/chartex" xmlns:mc="http://schemas.openxmlformats.org/markup-compatibility/2006" xmlns:aink="http://schemas.microsoft.com/office/drawing/2016/ink" xmlns:am3d="http://schemas.microsoft.com/office/drawing/2017/model3d" xmlns:o="urn:schemas-microsoft-com:office:office" xmlns:r="http://schemas.openxmlformats.org/officeDocument/2006/relationships" xmlns:m="http://schemas.openxmlformats.org/officeDocument/2006/math" xmlns:v="urn:schemas-microsoft-com:vml" xmlns:wp14="http://schemas.microsoft.com/office/word/2010/wordprocessingDrawing" xmlns:wp="http://schemas.openxmlformats.org/drawingml/2006/wordprocessingDrawing" xmlns:w10="urn:schemas-microsoft-com:office:word" xmlns:w="http://schemas.openxmlformats.org/wordprocessingml/2006/main" xmlns:w14="http://schemas.microsoft.com/office/word/2010/wordml" xmlns:w15="http://schemas.microsoft.com/office/word/2012/wordml" xmlns:w16cid="http://schemas.microsoft.com/office/word/2016/wordml/cid" xmlns:w16se="http://schemas.microsoft.com/office/word/2015/wordml/symex" xmlns:wpg="http://schemas.microsoft.com/office/word/2010/wordprocessingGroup" xmlns:wpi="http://schemas.microsoft.com/office/word/2010/wordprocessingInk" xmlns:wne="http://schemas.microsoft.com/office/word/2006/wordml" xmlns:wps="http://schemas.microsoft.com/office/word/2010/wordprocessingShape" mc:Ignorable="w14 w15 w16se w16cid wp14">
+<w:document xmlns:wpc="http://schemas.microsoft.com/office/word/2010/wordprocessingCanvas" xmlns:cx="http://schemas.microsoft.com/office/drawing/2014/chartex" xmlns:cx1="http://schemas.microsoft.com/office/drawing/2015/9/8/chartex" xmlns:cx2="http://schemas.microsoft.com/office/drawing/2015/10/21/chartex" xmlns:cx3="http://schemas.microsoft.com/office/drawing/2016/5/9/chartex" xmlns:cx4="http://schemas.microsoft.com/office/drawing/2016/5/10/chartex" xmlns:cx5="http://schemas.microsoft.com/office/drawing/2016/5/11/chartex" xmlns:cx6="http://schemas.microsoft.com/office/drawing/2016/5/12/chartex" xmlns:cx7="http://schemas.microsoft.com/office/drawing/2016/5/13/chartex" xmlns:cx8="http://schemas.microsoft.com/office/drawing/2016/5/14/chartex" xmlns:mc="http://schemas.openxmlformats.org/markup-compatibility/2006" xmlns:aink="http://schemas.microsoft.com/office/drawing/2016/ink" xmlns:am3d="http://schemas.microsoft.com/office/drawing/2017/model3d" xmlns:o="urn:schemas-microsoft-com:office:office" xmlns:r="http://schemas.openxmlformats.org/officeDocument/2006/relationships" xmlns:m="http://schemas.openxmlformats.org/officeDocument/2006/math" xmlns:v="urn:schemas-microsoft-com:vml" xmlns:wp14="http://schemas.microsoft.com/office/word/2010/wordprocessingDrawing" xmlns:wp="http://schemas.openxmlformats.org/drawingml/2006/wordprocessingDrawing" xmlns:w10="urn:schemas-microsoft-com:office:word" xmlns:w="http://schemas.openxmlformats.org/wordprocessingml/2006/main" xmlns:w14="http://schemas.microsoft.com/office/word/2010/wordml" xmlns:w15="http://schemas.microsoft.com/office/word/2012/wordml" xmlns:w16cex="http://schemas.microsoft.com/office/word/2018/wordml/cex" xmlns:w16cid="http://schemas.microsoft.com/office/word/2016/wordml/cid" xmlns:w16="http://schemas.microsoft.com/office/word/2018/wordml" xmlns:w16se="http://schemas.microsoft.com/office/word/2015/wordml/symex" xmlns:wpg="http://schemas.microsoft.com/office/word/2010/wordprocessingGroup" xmlns:wpi="http://schemas.microsoft.com/office/word/2010/wordprocessingInk" xmlns:wne="http://schemas.microsoft.com/office/word/2006/wordml" xmlns:wps="http://schemas.microsoft.com/office/word/2010/wordprocessingShape" mc:Ignorable="w14 w15 w16se w16cid w16 w16cex wp14">
   <w:body>
     <w:p>
       <w:pPr>
@@ -174,7 +174,7 @@
           <w:i/>
           <w:sz w:val="24"/>
         </w:rPr>
-        <w:t>her</w:t>
+        <w:t>their</w:t>
       </w:r>
       <w:r>
         <w:rPr>
@@ -229,25 +229,7 @@
         <w:rPr>
           <w:sz w:val="24"/>
         </w:rPr>
-        <w:t>anyone else</w:t>
-      </w:r>
-      <w:r>
-        <w:rPr>
-          <w:sz w:val="24"/>
-        </w:rPr>
-        <w:t xml:space="preserve"> </w:t>
-      </w:r>
-      <w:r>
-        <w:rPr>
-          <w:sz w:val="24"/>
-        </w:rPr>
-        <w:t>or exchange information with</w:t>
-      </w:r>
-      <w:r>
-        <w:rPr>
-          <w:sz w:val="24"/>
-        </w:rPr>
-        <w:t xml:space="preserve"> </w:t>
+        <w:t xml:space="preserve">anyone else or exchange information with </w:t>
       </w:r>
       <w:r>
         <w:rPr>
@@ -406,7 +388,31 @@
         <w:rPr>
           <w:sz w:val="24"/>
         </w:rPr>
-        <w:t xml:space="preserve">, I will make sure that she has already taken the </w:t>
+        <w:t xml:space="preserve">, I will make sure that </w:t>
+      </w:r>
+      <w:r>
+        <w:rPr>
+          <w:sz w:val="24"/>
+        </w:rPr>
+        <w:t>they</w:t>
+      </w:r>
+      <w:r>
+        <w:rPr>
+          <w:sz w:val="24"/>
+        </w:rPr>
+        <w:t xml:space="preserve"> ha</w:t>
+      </w:r>
+      <w:r>
+        <w:rPr>
+          <w:sz w:val="24"/>
+        </w:rPr>
+        <w:t>ve</w:t>
+      </w:r>
+      <w:r>
+        <w:rPr>
+          <w:sz w:val="24"/>
+        </w:rPr>
+        <w:t xml:space="preserve"> already taken the </w:t>
       </w:r>
       <w:r>
         <w:rPr>
@@ -418,7 +424,43 @@
         <w:rPr>
           <w:sz w:val="24"/>
         </w:rPr>
-        <w:t xml:space="preserve">.  If she has not, I will not communicate with her in any way about the </w:t>
+        <w:t xml:space="preserve">.  If </w:t>
+      </w:r>
+      <w:r>
+        <w:rPr>
+          <w:sz w:val="24"/>
+        </w:rPr>
+        <w:t>they</w:t>
+      </w:r>
+      <w:r>
+        <w:rPr>
+          <w:sz w:val="24"/>
+        </w:rPr>
+        <w:t xml:space="preserve"> ha</w:t>
+      </w:r>
+      <w:r>
+        <w:rPr>
+          <w:sz w:val="24"/>
+        </w:rPr>
+        <w:t>ve</w:t>
+      </w:r>
+      <w:r>
+        <w:rPr>
+          <w:sz w:val="24"/>
+        </w:rPr>
+        <w:t xml:space="preserve"> not, I will not communicate with </w:t>
+      </w:r>
+      <w:r>
+        <w:rPr>
+          <w:sz w:val="24"/>
+        </w:rPr>
+        <w:t>them</w:t>
+      </w:r>
+      <w:r>
+        <w:rPr>
+          <w:sz w:val="24"/>
+        </w:rPr>
+        <w:t xml:space="preserve"> in any way about the </w:t>
       </w:r>
       <w:r>
         <w:rPr>
@@ -691,7 +733,7 @@
           <w:numId w:val="2"/>
         </w:numPr>
         <w:spacing w:before="120" w:after="0" w:line="240" w:lineRule="auto"/>
-        <w:ind w:left="1152" w:hanging="288"/>
+        <w:ind w:left="1152" w:right="-432" w:hanging="288"/>
         <w:contextualSpacing w:val="0"/>
         <w:rPr>
           <w:sz w:val="24"/>
@@ -720,7 +762,19 @@
         <w:rPr>
           <w:sz w:val="24"/>
         </w:rPr>
-        <w:t>ctly from the CSSE 120 web site</w:t>
+        <w:t>ctly from the</w:t>
+      </w:r>
+      <w:r>
+        <w:rPr>
+          <w:sz w:val="24"/>
+        </w:rPr>
+        <w:br/>
+      </w:r>
+      <w:r>
+        <w:rPr>
+          <w:sz w:val="24"/>
+        </w:rPr>
+        <w:t>CSSE 120 web site</w:t>
       </w:r>
       <w:r>
         <w:rPr>
@@ -735,19 +789,25 @@
         <w:rPr>
           <w:sz w:val="24"/>
         </w:rPr>
-        <w:t xml:space="preserve">, and my </w:t>
-      </w:r>
-      <w:r>
-        <w:rPr>
-          <w:sz w:val="24"/>
-        </w:rPr>
-        <w:t>own GitHub</w:t>
-      </w:r>
-      <w:r>
-        <w:rPr>
-          <w:sz w:val="24"/>
-        </w:rPr>
-        <w:t xml:space="preserve"> repositories.</w:t>
+        <w:t xml:space="preserve"> and my </w:t>
+      </w:r>
+      <w:r>
+        <w:rPr>
+          <w:sz w:val="24"/>
+        </w:rPr>
+        <w:t>own</w:t>
+      </w:r>
+      <w:r>
+        <w:rPr>
+          <w:sz w:val="24"/>
+        </w:rPr>
+        <w:t xml:space="preserve"> </w:t>
+      </w:r>
+      <w:r>
+        <w:rPr>
+          <w:sz w:val="24"/>
+        </w:rPr>
+        <w:t>code repository for CSSE 120.</w:t>
       </w:r>
     </w:p>
     <w:p>
@@ -1144,7 +1204,7 @@
               </wp:anchor>
             </w:drawing>
           </mc:Choice>
-          <mc:Fallback xmlns:mv="urn:schemas-microsoft-com:mac:vml" xmlns:mo="http://schemas.microsoft.com/office/mac/office/2008/main">
+          <mc:Fallback xmlns:mo="http://schemas.microsoft.com/office/mac/office/2008/main" xmlns:mv="urn:schemas-microsoft-com:mac:vml">
             <w:pict>
               <v:rect w14:anchorId="33283302" id="Rectangle 1" o:spid="_x0000_s1026" style="position:absolute;margin-left:27pt;margin-top:13.8pt;width:19.5pt;height:18pt;z-index:251659264;visibility:visible;mso-wrap-style:square;mso-width-percent:0;mso-height-percent:0;mso-wrap-distance-left:9pt;mso-wrap-distance-top:0;mso-wrap-distance-right:9pt;mso-wrap-distance-bottom:0;mso-position-horizontal:absolute;mso-position-horizontal-relative:text;mso-position-vertical:absolute;mso-position-vertical-relative:text;mso-width-percent:0;mso-height-percent:0;mso-width-relative:margin;mso-height-relative:margin;v-text-anchor:middle" o:gfxdata="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" filled="f" strokecolor="black [3213]" strokeweight="2pt"/>
             </w:pict>
@@ -1176,7 +1236,13 @@
         <w:t xml:space="preserve"> the above </w:t>
       </w:r>
       <w:r>
-        <w:t xml:space="preserve">(that is, I understand my instructor’s expectations about Academic Honesty for this </w:t>
+        <w:t xml:space="preserve">(that is, I understand my instructor’s expectations about Academic </w:t>
+      </w:r>
+      <w:r>
+        <w:t>Integrity</w:t>
+      </w:r>
+      <w:r>
+        <w:t xml:space="preserve"> for this </w:t>
       </w:r>
       <w:r>
         <w:t>exam</w:t>
@@ -1277,7 +1343,7 @@
               </wp:anchor>
             </w:drawing>
           </mc:Choice>
-          <mc:Fallback xmlns:mv="urn:schemas-microsoft-com:mac:vml" xmlns:mo="http://schemas.microsoft.com/office/mac/office/2008/main">
+          <mc:Fallback xmlns:mo="http://schemas.microsoft.com/office/mac/office/2008/main" xmlns:mv="urn:schemas-microsoft-com:mac:vml">
             <w:pict>
               <v:rect w14:anchorId="01FCAC35" id="Rectangle 3" o:spid="_x0000_s1026" style="position:absolute;margin-left:27pt;margin-top:17.9pt;width:19.5pt;height:18pt;z-index:251661312;visibility:visible;mso-wrap-style:square;mso-width-percent:0;mso-height-percent:0;mso-wrap-distance-left:9pt;mso-wrap-distance-top:0;mso-wrap-distance-right:9pt;mso-wrap-distance-bottom:0;mso-position-horizontal:absolute;mso-position-horizontal-relative:text;mso-position-vertical:absolute;mso-position-vertical-relative:text;mso-width-percent:0;mso-height-percent:0;mso-width-relative:margin;mso-height-relative:margin;v-text-anchor:middle" o:gfxdata="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" filled="f" strokecolor="black [3213]" strokeweight="2pt"/>
             </w:pict>
@@ -1317,7 +1383,13 @@
         <w:t xml:space="preserve">e above </w:t>
       </w:r>
       <w:r>
-        <w:t xml:space="preserve">(that is, I do NOT understand my instructor’s expectations about Academic Honesty for this </w:t>
+        <w:t xml:space="preserve">(that is, I do NOT understand my instructor’s expectations about Academic </w:t>
+      </w:r>
+      <w:r>
+        <w:t>Integrity</w:t>
+      </w:r>
+      <w:r>
+        <w:t xml:space="preserve"> for this </w:t>
       </w:r>
       <w:r>
         <w:t>exam</w:t>
@@ -1516,8 +1588,6 @@
         </w:rPr>
         <w:t>______</w:t>
       </w:r>
-      <w:bookmarkStart w:id="0" w:name="_GoBack"/>
-      <w:bookmarkEnd w:id="0"/>
     </w:p>
     <w:sectPr>
       <w:pgSz w:w="12240" w:h="15840" w:code="1"/>
@@ -1530,7 +1600,7 @@
 </file>
 
 <file path=word/numbering.xml><?xml version="1.0" encoding="utf-8"?>
-<w:numbering xmlns:wpc="http://schemas.microsoft.com/office/word/2010/wordprocessingCanvas" xmlns:cx="http://schemas.microsoft.com/office/drawing/2014/chartex" xmlns:cx1="http://schemas.microsoft.com/office/drawing/2015/9/8/chartex" xmlns:cx2="http://schemas.microsoft.com/office/drawing/2015/10/21/chartex" xmlns:cx3="http://schemas.microsoft.com/office/drawing/2016/5/9/chartex" xmlns:cx4="http://schemas.microsoft.com/office/drawing/2016/5/10/chartex" xmlns:cx5="http://schemas.microsoft.com/office/drawing/2016/5/11/chartex" xmlns:cx6="http://schemas.microsoft.com/office/drawing/2016/5/12/chartex" xmlns:cx7="http://schemas.microsoft.com/office/drawing/2016/5/13/chartex" xmlns:cx8="http://schemas.microsoft.com/office/drawing/2016/5/14/chartex" xmlns:mc="http://schemas.openxmlformats.org/markup-compatibility/2006" xmlns:aink="http://schemas.microsoft.com/office/drawing/2016/ink" xmlns:am3d="http://schemas.microsoft.com/office/drawing/2017/model3d" xmlns:o="urn:schemas-microsoft-com:office:office" xmlns:r="http://schemas.openxmlformats.org/officeDocument/2006/relationships" xmlns:m="http://schemas.openxmlformats.org/officeDocument/2006/math" xmlns:v="urn:schemas-microsoft-com:vml" xmlns:wp14="http://schemas.microsoft.com/office/word/2010/wordprocessingDrawing" xmlns:wp="http://schemas.openxmlformats.org/drawingml/2006/wordprocessingDrawing" xmlns:w10="urn:schemas-microsoft-com:office:word" xmlns:w="http://schemas.openxmlformats.org/wordprocessingml/2006/main" xmlns:w14="http://schemas.microsoft.com/office/word/2010/wordml" xmlns:w15="http://schemas.microsoft.com/office/word/2012/wordml" xmlns:w16cid="http://schemas.microsoft.com/office/word/2016/wordml/cid" xmlns:w16se="http://schemas.microsoft.com/office/word/2015/wordml/symex" xmlns:wpg="http://schemas.microsoft.com/office/word/2010/wordprocessingGroup" xmlns:wpi="http://schemas.microsoft.com/office/word/2010/wordprocessingInk" xmlns:wne="http://schemas.microsoft.com/office/word/2006/wordml" xmlns:wps="http://schemas.microsoft.com/office/word/2010/wordprocessingShape" mc:Ignorable="w14 w15 w16se w16cid wp14">
+<w:numbering xmlns:wpc="http://schemas.microsoft.com/office/word/2010/wordprocessingCanvas" xmlns:cx="http://schemas.microsoft.com/office/drawing/2014/chartex" xmlns:cx1="http://schemas.microsoft.com/office/drawing/2015/9/8/chartex" xmlns:cx2="http://schemas.microsoft.com/office/drawing/2015/10/21/chartex" xmlns:cx3="http://schemas.microsoft.com/office/drawing/2016/5/9/chartex" xmlns:cx4="http://schemas.microsoft.com/office/drawing/2016/5/10/chartex" xmlns:cx5="http://schemas.microsoft.com/office/drawing/2016/5/11/chartex" xmlns:cx6="http://schemas.microsoft.com/office/drawing/2016/5/12/chartex" xmlns:cx7="http://schemas.microsoft.com/office/drawing/2016/5/13/chartex" xmlns:cx8="http://schemas.microsoft.com/office/drawing/2016/5/14/chartex" xmlns:mc="http://schemas.openxmlformats.org/markup-compatibility/2006" xmlns:aink="http://schemas.microsoft.com/office/drawing/2016/ink" xmlns:am3d="http://schemas.microsoft.com/office/drawing/2017/model3d" xmlns:o="urn:schemas-microsoft-com:office:office" xmlns:r="http://schemas.openxmlformats.org/officeDocument/2006/relationships" xmlns:m="http://schemas.openxmlformats.org/officeDocument/2006/math" xmlns:v="urn:schemas-microsoft-com:vml" xmlns:wp14="http://schemas.microsoft.com/office/word/2010/wordprocessingDrawing" xmlns:wp="http://schemas.openxmlformats.org/drawingml/2006/wordprocessingDrawing" xmlns:w10="urn:schemas-microsoft-com:office:word" xmlns:w="http://schemas.openxmlformats.org/wordprocessingml/2006/main" xmlns:w14="http://schemas.microsoft.com/office/word/2010/wordml" xmlns:w15="http://schemas.microsoft.com/office/word/2012/wordml" xmlns:w16cex="http://schemas.microsoft.com/office/word/2018/wordml/cex" xmlns:w16cid="http://schemas.microsoft.com/office/word/2016/wordml/cid" xmlns:w16="http://schemas.microsoft.com/office/word/2018/wordml" xmlns:w16se="http://schemas.microsoft.com/office/word/2015/wordml/symex" xmlns:wpg="http://schemas.microsoft.com/office/word/2010/wordprocessingGroup" xmlns:wpi="http://schemas.microsoft.com/office/word/2010/wordprocessingInk" xmlns:wne="http://schemas.microsoft.com/office/word/2006/wordml" xmlns:wps="http://schemas.microsoft.com/office/word/2010/wordprocessingShape" mc:Ignorable="w14 w15 w16se w16cid w16 w16cex wp14">
   <w:abstractNum w:abstractNumId="0" w15:restartNumberingAfterBreak="0">
     <w:nsid w:val="0CFE0E25"/>
     <w:multiLevelType w:val="hybridMultilevel"/>
@@ -1716,7 +1786,7 @@
 </file>
 
 <file path=word/styles.xml><?xml version="1.0" encoding="utf-8"?>
-<w:styles xmlns:mc="http://schemas.openxmlformats.org/markup-compatibility/2006" xmlns:r="http://schemas.openxmlformats.org/officeDocument/2006/relationships" xmlns:w="http://schemas.openxmlformats.org/wordprocessingml/2006/main" xmlns:w14="http://schemas.microsoft.com/office/word/2010/wordml" xmlns:w15="http://schemas.microsoft.com/office/word/2012/wordml" xmlns:w16cid="http://schemas.microsoft.com/office/word/2016/wordml/cid" xmlns:w16se="http://schemas.microsoft.com/office/word/2015/wordml/symex" mc:Ignorable="w14 w15 w16se w16cid">
+<w:styles xmlns:mc="http://schemas.openxmlformats.org/markup-compatibility/2006" xmlns:r="http://schemas.openxmlformats.org/officeDocument/2006/relationships" xmlns:w="http://schemas.openxmlformats.org/wordprocessingml/2006/main" xmlns:w14="http://schemas.microsoft.com/office/word/2010/wordml" xmlns:w15="http://schemas.microsoft.com/office/word/2012/wordml" xmlns:w16cex="http://schemas.microsoft.com/office/word/2018/wordml/cex" xmlns:w16cid="http://schemas.microsoft.com/office/word/2016/wordml/cid" xmlns:w16="http://schemas.microsoft.com/office/word/2018/wordml" xmlns:w16se="http://schemas.microsoft.com/office/word/2015/wordml/symex" mc:Ignorable="w14 w15 w16se w16cid w16 w16cex">
   <w:docDefaults>
     <w:rPrDefault>
       <w:rPr>
@@ -1732,7 +1802,7 @@
       </w:pPr>
     </w:pPrDefault>
   </w:docDefaults>
-  <w:latentStyles w:defLockedState="0" w:defUIPriority="99" w:defSemiHidden="0" w:defUnhideWhenUsed="0" w:defQFormat="0" w:count="375">
+  <w:latentStyles w:defLockedState="0" w:defUIPriority="99" w:defSemiHidden="0" w:defUnhideWhenUsed="0" w:defQFormat="0" w:count="376">
     <w:lsdException w:name="Normal" w:uiPriority="0" w:qFormat="1"/>
     <w:lsdException w:name="heading 1" w:uiPriority="9" w:qFormat="1"/>
     <w:lsdException w:name="heading 2" w:semiHidden="1" w:uiPriority="9" w:unhideWhenUsed="1" w:qFormat="1"/>
@@ -1838,7 +1908,6 @@
     <w:lsdException w:name="HTML Sample" w:semiHidden="1" w:unhideWhenUsed="1"/>
     <w:lsdException w:name="HTML Typewriter" w:semiHidden="1" w:unhideWhenUsed="1"/>
     <w:lsdException w:name="HTML Variable" w:semiHidden="1" w:unhideWhenUsed="1"/>
-    <w:lsdException w:name="Normal Table" w:semiHidden="1" w:unhideWhenUsed="1"/>
     <w:lsdException w:name="annotation subject" w:semiHidden="1" w:unhideWhenUsed="1"/>
     <w:lsdException w:name="No List" w:semiHidden="1" w:unhideWhenUsed="1"/>
     <w:lsdException w:name="Outline List 1" w:semiHidden="1" w:unhideWhenUsed="1"/>
@@ -1885,10 +1954,8 @@
     <w:lsdException w:name="Table Subtle 2" w:semiHidden="1" w:unhideWhenUsed="1"/>
     <w:lsdException w:name="Table Web 1" w:semiHidden="1" w:unhideWhenUsed="1"/>
     <w:lsdException w:name="Table Web 2" w:semiHidden="1" w:unhideWhenUsed="1"/>
-    <w:lsdException w:name="Table Web 3" w:semiHidden="1" w:unhideWhenUsed="1"/>
     <w:lsdException w:name="Balloon Text" w:semiHidden="1" w:unhideWhenUsed="1"/>
     <w:lsdException w:name="Table Grid" w:uiPriority="59"/>
-    <w:lsdException w:name="Table Theme" w:semiHidden="1" w:unhideWhenUsed="1"/>
     <w:lsdException w:name="Placeholder Text" w:semiHidden="1"/>
     <w:lsdException w:name="No Spacing" w:uiPriority="1" w:qFormat="1"/>
     <w:lsdException w:name="Light Shading" w:uiPriority="60"/>
@@ -2106,6 +2173,7 @@
     <w:lsdException w:name="List Table 7 Colorful Accent 6" w:uiPriority="52"/>
     <w:lsdException w:name="Mention" w:semiHidden="1" w:unhideWhenUsed="1"/>
     <w:lsdException w:name="Smart Hyperlink" w:semiHidden="1" w:unhideWhenUsed="1"/>
+    <w:lsdException w:name="Smart Link" w:semiHidden="1" w:unhideWhenUsed="1"/>
   </w:latentStyles>
   <w:style w:type="paragraph" w:default="1" w:styleId="Normal">
     <w:name w:val="Normal"/>

</xml_diff>

<commit_message>
Added a link to the Academic Integrity statement, and to the FAQ for Exam 1.  Corrected a typo in the room assignments.
</commit_message>
<xml_diff>
--- a/WWW/202110/Sessions/ExamInformation/Exam1/Exam1_AcademicIntegrity.docx
+++ b/WWW/202110/Sessions/ExamInformation/Exam1/Exam1_AcademicIntegrity.docx
@@ -783,31 +783,62 @@
         <w:t xml:space="preserve"> </w:t>
       </w:r>
       <w:r>
-        <w:t>(including but not limited to the Session Preparation pages, the course Piazza site, and the official Python documentation)</w:t>
-      </w:r>
-      <w:r>
-        <w:rPr>
-          <w:sz w:val="24"/>
-        </w:rPr>
-        <w:t xml:space="preserve"> and my </w:t>
-      </w:r>
-      <w:r>
-        <w:rPr>
-          <w:sz w:val="24"/>
+        <w:t>(</w:t>
+      </w:r>
+      <w:r>
+        <w:rPr>
+          <w:sz w:val="20"/>
+          <w:szCs w:val="20"/>
+        </w:rPr>
+        <w:t>including but not limited to the Session Preparation pages, the course Piazza site, the official Python documentation</w:t>
+      </w:r>
+      <w:r>
+        <w:rPr>
+          <w:sz w:val="20"/>
+          <w:szCs w:val="20"/>
+        </w:rPr>
+        <w:t xml:space="preserve">, materials in my CSSE 120 Moodle and </w:t>
+      </w:r>
+      <w:r>
+        <w:rPr>
+          <w:sz w:val="20"/>
+          <w:szCs w:val="20"/>
+        </w:rPr>
+        <w:t xml:space="preserve">my </w:t>
+      </w:r>
+      <w:r>
+        <w:rPr>
+          <w:sz w:val="20"/>
+          <w:szCs w:val="20"/>
         </w:rPr>
         <w:t>own</w:t>
       </w:r>
       <w:r>
         <w:rPr>
-          <w:sz w:val="24"/>
+          <w:sz w:val="20"/>
+          <w:szCs w:val="20"/>
         </w:rPr>
         <w:t xml:space="preserve"> </w:t>
       </w:r>
       <w:r>
         <w:rPr>
-          <w:sz w:val="24"/>
-        </w:rPr>
-        <w:t>code repository for CSSE 120.</w:t>
+          <w:sz w:val="20"/>
+          <w:szCs w:val="20"/>
+        </w:rPr>
+        <w:t>code repository for CSSE 12</w:t>
+      </w:r>
+      <w:r>
+        <w:rPr>
+          <w:sz w:val="20"/>
+          <w:szCs w:val="20"/>
+        </w:rPr>
+        <w:t>0</w:t>
+      </w:r>
+      <w:r>
+        <w:rPr>
+          <w:sz w:val="24"/>
+        </w:rPr>
+        <w:t>).</w:t>
       </w:r>
     </w:p>
     <w:p>
@@ -1204,7 +1235,7 @@
               </wp:anchor>
             </w:drawing>
           </mc:Choice>
-          <mc:Fallback xmlns:mo="http://schemas.microsoft.com/office/mac/office/2008/main" xmlns:mv="urn:schemas-microsoft-com:mac:vml">
+          <mc:Fallback xmlns:mv="urn:schemas-microsoft-com:mac:vml" xmlns:mo="http://schemas.microsoft.com/office/mac/office/2008/main">
             <w:pict>
               <v:rect w14:anchorId="33283302" id="Rectangle 1" o:spid="_x0000_s1026" style="position:absolute;margin-left:27pt;margin-top:13.8pt;width:19.5pt;height:18pt;z-index:251659264;visibility:visible;mso-wrap-style:square;mso-width-percent:0;mso-height-percent:0;mso-wrap-distance-left:9pt;mso-wrap-distance-top:0;mso-wrap-distance-right:9pt;mso-wrap-distance-bottom:0;mso-position-horizontal:absolute;mso-position-horizontal-relative:text;mso-position-vertical:absolute;mso-position-vertical-relative:text;mso-width-percent:0;mso-height-percent:0;mso-width-relative:margin;mso-height-relative:margin;v-text-anchor:middle" o:gfxdata="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" filled="f" strokecolor="black [3213]" strokeweight="2pt"/>
             </w:pict>
@@ -1343,7 +1374,7 @@
               </wp:anchor>
             </w:drawing>
           </mc:Choice>
-          <mc:Fallback xmlns:mo="http://schemas.microsoft.com/office/mac/office/2008/main" xmlns:mv="urn:schemas-microsoft-com:mac:vml">
+          <mc:Fallback xmlns:mv="urn:schemas-microsoft-com:mac:vml" xmlns:mo="http://schemas.microsoft.com/office/mac/office/2008/main">
             <w:pict>
               <v:rect w14:anchorId="01FCAC35" id="Rectangle 3" o:spid="_x0000_s1026" style="position:absolute;margin-left:27pt;margin-top:17.9pt;width:19.5pt;height:18pt;z-index:251661312;visibility:visible;mso-wrap-style:square;mso-width-percent:0;mso-height-percent:0;mso-wrap-distance-left:9pt;mso-wrap-distance-top:0;mso-wrap-distance-right:9pt;mso-wrap-distance-bottom:0;mso-position-horizontal:absolute;mso-position-horizontal-relative:text;mso-position-vertical:absolute;mso-position-vertical-relative:text;mso-width-percent:0;mso-height-percent:0;mso-width-relative:margin;mso-height-relative:margin;v-text-anchor:middle" o:gfxdata="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" filled="f" strokecolor="black [3213]" strokeweight="2pt"/>
             </w:pict>
@@ -1908,6 +1939,7 @@
     <w:lsdException w:name="HTML Sample" w:semiHidden="1" w:unhideWhenUsed="1"/>
     <w:lsdException w:name="HTML Typewriter" w:semiHidden="1" w:unhideWhenUsed="1"/>
     <w:lsdException w:name="HTML Variable" w:semiHidden="1" w:unhideWhenUsed="1"/>
+    <w:lsdException w:name="Normal Table" w:semiHidden="1" w:unhideWhenUsed="1"/>
     <w:lsdException w:name="annotation subject" w:semiHidden="1" w:unhideWhenUsed="1"/>
     <w:lsdException w:name="No List" w:semiHidden="1" w:unhideWhenUsed="1"/>
     <w:lsdException w:name="Outline List 1" w:semiHidden="1" w:unhideWhenUsed="1"/>
@@ -1954,8 +1986,10 @@
     <w:lsdException w:name="Table Subtle 2" w:semiHidden="1" w:unhideWhenUsed="1"/>
     <w:lsdException w:name="Table Web 1" w:semiHidden="1" w:unhideWhenUsed="1"/>
     <w:lsdException w:name="Table Web 2" w:semiHidden="1" w:unhideWhenUsed="1"/>
+    <w:lsdException w:name="Table Web 3" w:semiHidden="1" w:unhideWhenUsed="1"/>
     <w:lsdException w:name="Balloon Text" w:semiHidden="1" w:unhideWhenUsed="1"/>
     <w:lsdException w:name="Table Grid" w:uiPriority="59"/>
+    <w:lsdException w:name="Table Theme" w:semiHidden="1" w:unhideWhenUsed="1"/>
     <w:lsdException w:name="Placeholder Text" w:semiHidden="1"/>
     <w:lsdException w:name="No Spacing" w:uiPriority="1" w:qFormat="1"/>
     <w:lsdException w:name="Light Shading" w:uiPriority="60"/>

</xml_diff>